<commit_message>
varoon corrections and siobhan approving them for Borealis
</commit_message>
<xml_diff>
--- a/study_explanation.docx
+++ b/study_explanation.docx
@@ -153,7 +153,6 @@
           <w:szCs w:val="24"/>
         </w:rPr>
       </w:pPr>
-      <w:commentRangeStart w:id="0"/>
       <w:r>
         <w:rPr>
           <w:rFonts w:ascii="Times New Roman" w:hAnsi="Times New Roman" w:cs="Times New Roman"/>
@@ -164,13 +163,6 @@
         </w:rPr>
         <w:t>Study Background</w:t>
       </w:r>
-      <w:commentRangeEnd w:id="0"/>
-      <w:r>
-        <w:rPr>
-          <w:rStyle w:val="CommentReference"/>
-        </w:rPr>
-        <w:commentReference w:id="0"/>
-      </w:r>
     </w:p>
     <w:p>
       <w:pPr>
@@ -239,15 +231,23 @@
           <w:sz w:val="24"/>
           <w:szCs w:val="24"/>
         </w:rPr>
-        <w:t xml:space="preserve">nd Siobhan Schenk who are PhD candidates in the </w:t>
-      </w:r>
-      <w:r>
-        <w:rPr>
-          <w:rFonts w:ascii="Times New Roman" w:hAnsi="Times New Roman" w:cs="Times New Roman"/>
-          <w:sz w:val="24"/>
-          <w:szCs w:val="24"/>
-        </w:rPr>
-        <w:t xml:space="preserve">labs of Patrick </w:t>
+        <w:t>nd Siobhan Schenk</w:t>
+      </w:r>
+      <w:r>
+        <w:rPr>
+          <w:rFonts w:ascii="Times New Roman" w:hAnsi="Times New Roman" w:cs="Times New Roman"/>
+          <w:sz w:val="24"/>
+          <w:szCs w:val="24"/>
+        </w:rPr>
+        <w:t>,</w:t>
+      </w:r>
+      <w:r>
+        <w:rPr>
+          <w:rFonts w:ascii="Times New Roman" w:hAnsi="Times New Roman" w:cs="Times New Roman"/>
+          <w:sz w:val="24"/>
+          <w:szCs w:val="24"/>
+        </w:rPr>
+        <w:t xml:space="preserve"> PhD candidates in the labs of Patrick </w:t>
       </w:r>
       <w:r>
         <w:rPr>
@@ -263,17 +263,9 @@
           <w:sz w:val="24"/>
           <w:szCs w:val="24"/>
         </w:rPr>
-        <w:t>Martone</w:t>
-      </w:r>
-      <w:r>
-        <w:rPr>
-          <w:rFonts w:ascii="Times New Roman" w:hAnsi="Times New Roman" w:cs="Times New Roman"/>
-          <w:sz w:val="24"/>
-          <w:szCs w:val="24"/>
-        </w:rPr>
-        <w:t xml:space="preserve"> (</w:t>
-      </w:r>
-      <w:hyperlink r:id="rId8" w:history="1">
+        <w:t>Martone (</w:t>
+      </w:r>
+      <w:hyperlink r:id="rId4">
         <w:r>
           <w:rPr>
             <w:rStyle w:val="Hyperlink"/>
@@ -290,25 +282,9 @@
           <w:sz w:val="24"/>
           <w:szCs w:val="24"/>
         </w:rPr>
-        <w:t>) and</w:t>
-      </w:r>
-      <w:r>
-        <w:rPr>
-          <w:rFonts w:ascii="Times New Roman" w:hAnsi="Times New Roman" w:cs="Times New Roman"/>
-          <w:sz w:val="24"/>
-          <w:szCs w:val="24"/>
-        </w:rPr>
-        <w:t xml:space="preserve"> Laura Wegener</w:t>
-      </w:r>
-      <w:r>
-        <w:rPr>
-          <w:rFonts w:ascii="Times New Roman" w:hAnsi="Times New Roman" w:cs="Times New Roman"/>
-          <w:sz w:val="24"/>
-          <w:szCs w:val="24"/>
-        </w:rPr>
-        <w:t xml:space="preserve"> Parfrey (</w:t>
-      </w:r>
-      <w:hyperlink r:id="rId9" w:history="1">
+        <w:t>) and Laura Wegener Parfrey (</w:t>
+      </w:r>
+      <w:hyperlink r:id="rId5">
         <w:r>
           <w:rPr>
             <w:rStyle w:val="Hyperlink"/>
@@ -341,31 +317,7 @@
           <w:sz w:val="24"/>
           <w:szCs w:val="24"/>
         </w:rPr>
-        <w:t xml:space="preserve"> respectively, both </w:t>
-      </w:r>
-      <w:r>
-        <w:rPr>
-          <w:rFonts w:ascii="Times New Roman" w:hAnsi="Times New Roman" w:cs="Times New Roman"/>
-          <w:sz w:val="24"/>
-          <w:szCs w:val="24"/>
-        </w:rPr>
-        <w:t>at the University of British Columbia</w:t>
-      </w:r>
-      <w:commentRangeStart w:id="1"/>
-      <w:r>
-        <w:rPr>
-          <w:rFonts w:ascii="Times New Roman" w:hAnsi="Times New Roman" w:cs="Times New Roman"/>
-          <w:sz w:val="24"/>
-          <w:szCs w:val="24"/>
-        </w:rPr>
-        <w:t>.</w:t>
-      </w:r>
-      <w:commentRangeEnd w:id="1"/>
-      <w:r>
-        <w:rPr>
-          <w:rStyle w:val="CommentReference"/>
-        </w:rPr>
-        <w:commentReference w:id="1"/>
+        <w:t xml:space="preserve"> respectively, both at the University of British Columbia.</w:t>
       </w:r>
     </w:p>
     <w:p>
@@ -471,125 +423,6 @@
           <w:szCs w:val="24"/>
         </w:rPr>
         <w:t xml:space="preserve">Obtaining baseline data may be especially important for urban intertidal zones, where the impact of increasing anthropogenic stressors is underappreciated. </w:t>
-      </w:r>
-    </w:p>
-    <w:p>
-      <w:pPr>
-        <w:jc w:val="both"/>
-        <w:rPr>
-          <w:rFonts w:ascii="Times New Roman" w:hAnsi="Times New Roman" w:cs="Times New Roman"/>
-          <w:color w:val="000000" w:themeColor="text1"/>
-          <w:sz w:val="24"/>
-          <w:szCs w:val="24"/>
-        </w:rPr>
-      </w:pPr>
-      <w:r>
-        <w:rPr>
-          <w:rFonts w:ascii="Times New Roman" w:hAnsi="Times New Roman" w:cs="Times New Roman"/>
-          <w:color w:val="000000" w:themeColor="text1"/>
-          <w:sz w:val="24"/>
-          <w:szCs w:val="24"/>
-        </w:rPr>
-        <w:t xml:space="preserve">To fill this data gap, </w:t>
-      </w:r>
-      <w:r>
-        <w:rPr>
-          <w:rFonts w:ascii="Times New Roman" w:hAnsi="Times New Roman" w:cs="Times New Roman"/>
-          <w:color w:val="000000" w:themeColor="text1"/>
-          <w:sz w:val="24"/>
-          <w:szCs w:val="24"/>
-        </w:rPr>
-        <w:t>they</w:t>
-      </w:r>
-      <w:r>
-        <w:rPr>
-          <w:rFonts w:ascii="Times New Roman" w:hAnsi="Times New Roman" w:cs="Times New Roman"/>
-          <w:color w:val="000000" w:themeColor="text1"/>
-          <w:sz w:val="24"/>
-          <w:szCs w:val="24"/>
-        </w:rPr>
-        <w:t xml:space="preserve"> started a collaborative long-term survey </w:t>
-      </w:r>
-      <w:r>
-        <w:rPr>
-          <w:rFonts w:ascii="Times New Roman" w:hAnsi="Times New Roman" w:cs="Times New Roman"/>
-          <w:color w:val="000000" w:themeColor="text1"/>
-          <w:sz w:val="24"/>
-          <w:szCs w:val="24"/>
-        </w:rPr>
-        <w:t xml:space="preserve">in 2021 </w:t>
-      </w:r>
-      <w:r>
-        <w:rPr>
-          <w:rFonts w:ascii="Times New Roman" w:hAnsi="Times New Roman" w:cs="Times New Roman"/>
-          <w:color w:val="000000" w:themeColor="text1"/>
-          <w:sz w:val="24"/>
-          <w:szCs w:val="24"/>
-        </w:rPr>
-        <w:t>to document year-round macroalgal biodiversity in a highly biodiverse urban intertidal zon</w:t>
-      </w:r>
-      <w:r>
-        <w:rPr>
-          <w:rFonts w:ascii="Times New Roman" w:hAnsi="Times New Roman" w:cs="Times New Roman"/>
-          <w:color w:val="000000" w:themeColor="text1"/>
-          <w:sz w:val="24"/>
-          <w:szCs w:val="24"/>
-        </w:rPr>
-        <w:t>e, Girl in a Wetsuit, Stanley Park, Vancouver, British Columbia, Canada. This site was chosen because both labs often collect macroalgae there</w:t>
-      </w:r>
-      <w:r>
-        <w:rPr>
-          <w:rFonts w:ascii="Times New Roman" w:hAnsi="Times New Roman" w:cs="Times New Roman"/>
-          <w:color w:val="000000" w:themeColor="text1"/>
-          <w:sz w:val="24"/>
-          <w:szCs w:val="24"/>
-        </w:rPr>
-        <w:t xml:space="preserve"> and due to the high biodiversity previously mentioned</w:t>
-      </w:r>
-      <w:r>
-        <w:rPr>
-          <w:rFonts w:ascii="Times New Roman" w:hAnsi="Times New Roman" w:cs="Times New Roman"/>
-          <w:color w:val="000000" w:themeColor="text1"/>
-          <w:sz w:val="24"/>
-          <w:szCs w:val="24"/>
-        </w:rPr>
-        <w:t xml:space="preserve"> while choice</w:t>
-      </w:r>
-      <w:r>
-        <w:rPr>
-          <w:rFonts w:ascii="Times New Roman" w:hAnsi="Times New Roman" w:cs="Times New Roman"/>
-          <w:color w:val="000000" w:themeColor="text1"/>
-          <w:sz w:val="24"/>
-          <w:szCs w:val="24"/>
-        </w:rPr>
-        <w:t xml:space="preserve"> highlight</w:t>
-      </w:r>
-      <w:r>
-        <w:rPr>
-          <w:rFonts w:ascii="Times New Roman" w:hAnsi="Times New Roman" w:cs="Times New Roman"/>
-          <w:color w:val="000000" w:themeColor="text1"/>
-          <w:sz w:val="24"/>
-          <w:szCs w:val="24"/>
-        </w:rPr>
-        <w:t>ing</w:t>
-      </w:r>
-      <w:r>
-        <w:rPr>
-          <w:rFonts w:ascii="Times New Roman" w:hAnsi="Times New Roman" w:cs="Times New Roman"/>
-          <w:color w:val="000000" w:themeColor="text1"/>
-          <w:sz w:val="24"/>
-          <w:szCs w:val="24"/>
-        </w:rPr>
-        <w:t xml:space="preserve"> the often-underappreciated biodiversity of urban ecosystems</w:t>
-      </w:r>
-      <w:r>
-        <w:rPr>
-          <w:rFonts w:ascii="Times New Roman" w:hAnsi="Times New Roman" w:cs="Times New Roman"/>
-          <w:color w:val="000000" w:themeColor="text1"/>
-          <w:sz w:val="24"/>
-          <w:szCs w:val="24"/>
-        </w:rPr>
-        <w:t>.</w:t>
       </w:r>
     </w:p>
     <w:p>
@@ -604,6 +437,96 @@
           <w:szCs w:val="24"/>
         </w:rPr>
       </w:pPr>
+      <w:r>
+        <w:rPr>
+          <w:rFonts w:ascii="Times New Roman" w:hAnsi="Times New Roman" w:cs="Times New Roman"/>
+          <w:color w:val="000000" w:themeColor="text1"/>
+          <w:sz w:val="24"/>
+          <w:szCs w:val="24"/>
+        </w:rPr>
+        <w:t xml:space="preserve">To fill this data gap, </w:t>
+      </w:r>
+      <w:r>
+        <w:rPr>
+          <w:rFonts w:ascii="Times New Roman" w:hAnsi="Times New Roman" w:cs="Times New Roman"/>
+          <w:color w:val="000000" w:themeColor="text1"/>
+          <w:sz w:val="24"/>
+          <w:szCs w:val="24"/>
+        </w:rPr>
+        <w:t>they</w:t>
+      </w:r>
+      <w:r>
+        <w:rPr>
+          <w:rFonts w:ascii="Times New Roman" w:hAnsi="Times New Roman" w:cs="Times New Roman"/>
+          <w:color w:val="000000" w:themeColor="text1"/>
+          <w:sz w:val="24"/>
+          <w:szCs w:val="24"/>
+        </w:rPr>
+        <w:t xml:space="preserve"> started a collaborative long-term survey </w:t>
+      </w:r>
+      <w:r>
+        <w:rPr>
+          <w:rFonts w:ascii="Times New Roman" w:hAnsi="Times New Roman" w:cs="Times New Roman"/>
+          <w:color w:val="000000" w:themeColor="text1"/>
+          <w:sz w:val="24"/>
+          <w:szCs w:val="24"/>
+        </w:rPr>
+        <w:t xml:space="preserve">in 2021 </w:t>
+      </w:r>
+      <w:r>
+        <w:rPr>
+          <w:rFonts w:ascii="Times New Roman" w:hAnsi="Times New Roman" w:cs="Times New Roman"/>
+          <w:color w:val="000000" w:themeColor="text1"/>
+          <w:sz w:val="24"/>
+          <w:szCs w:val="24"/>
+        </w:rPr>
+        <w:t>to document year-round macroalgal biodiversity in a highly biodiverse urban intertidal zon</w:t>
+      </w:r>
+      <w:r>
+        <w:rPr>
+          <w:rFonts w:ascii="Times New Roman" w:hAnsi="Times New Roman" w:cs="Times New Roman"/>
+          <w:color w:val="000000" w:themeColor="text1"/>
+          <w:sz w:val="24"/>
+          <w:szCs w:val="24"/>
+        </w:rPr>
+        <w:t>e</w:t>
+      </w:r>
+      <w:r>
+        <w:rPr>
+          <w:rFonts w:ascii="Times New Roman" w:hAnsi="Times New Roman" w:cs="Times New Roman"/>
+          <w:color w:val="000000" w:themeColor="text1"/>
+          <w:sz w:val="24"/>
+          <w:szCs w:val="24"/>
+        </w:rPr>
+        <w:t xml:space="preserve"> around the</w:t>
+      </w:r>
+      <w:r>
+        <w:rPr>
+          <w:rFonts w:ascii="Times New Roman" w:hAnsi="Times New Roman" w:cs="Times New Roman"/>
+          <w:color w:val="000000" w:themeColor="text1"/>
+          <w:sz w:val="24"/>
+          <w:szCs w:val="24"/>
+        </w:rPr>
+        <w:t xml:space="preserve"> Girl in a Wetsuit</w:t>
+      </w:r>
+      <w:r>
+        <w:rPr>
+          <w:rFonts w:ascii="Times New Roman" w:hAnsi="Times New Roman" w:cs="Times New Roman"/>
+          <w:color w:val="000000" w:themeColor="text1"/>
+          <w:sz w:val="24"/>
+          <w:szCs w:val="24"/>
+        </w:rPr>
+        <w:t xml:space="preserve"> Statue in</w:t>
+      </w:r>
+      <w:r>
+        <w:rPr>
+          <w:rFonts w:ascii="Times New Roman" w:hAnsi="Times New Roman" w:cs="Times New Roman"/>
+          <w:color w:val="000000" w:themeColor="text1"/>
+          <w:sz w:val="24"/>
+          <w:szCs w:val="24"/>
+        </w:rPr>
+        <w:t xml:space="preserve"> Stanley Park, Vancouver, British Columbia, Canada. </w:t>
+      </w:r>
     </w:p>
     <w:p>
       <w:pPr>
@@ -747,7 +670,10 @@
           <w:szCs w:val="24"/>
         </w:rPr>
       </w:pPr>
-      <w:r>
+    </w:p>
+    <w:p>
+      <w:pPr>
+        <w:jc w:val="both"/>
         <w:rPr>
           <w:rFonts w:ascii="Times New Roman" w:hAnsi="Times New Roman" w:cs="Times New Roman"/>
           <w:b/>
@@ -756,6 +682,29 @@
           <w:sz w:val="24"/>
           <w:szCs w:val="24"/>
         </w:rPr>
+      </w:pPr>
+    </w:p>
+    <w:p>
+      <w:pPr>
+        <w:jc w:val="both"/>
+        <w:rPr>
+          <w:rFonts w:ascii="Times New Roman" w:hAnsi="Times New Roman" w:cs="Times New Roman"/>
+          <w:b/>
+          <w:bCs/>
+          <w:color w:val="000000" w:themeColor="text1"/>
+          <w:sz w:val="24"/>
+          <w:szCs w:val="24"/>
+        </w:rPr>
+      </w:pPr>
+      <w:r>
+        <w:rPr>
+          <w:rFonts w:ascii="Times New Roman" w:hAnsi="Times New Roman" w:cs="Times New Roman"/>
+          <w:b/>
+          <w:bCs/>
+          <w:color w:val="000000" w:themeColor="text1"/>
+          <w:sz w:val="24"/>
+          <w:szCs w:val="24"/>
+        </w:rPr>
         <w:lastRenderedPageBreak/>
         <w:t xml:space="preserve">Preliminary Findings </w:t>
       </w:r>
@@ -776,7 +725,25 @@
           <w:sz w:val="24"/>
           <w:szCs w:val="24"/>
         </w:rPr>
-        <w:t xml:space="preserve">After one year of data, we have captured the early </w:t>
+        <w:t>After one year of data</w:t>
+      </w:r>
+      <w:r>
+        <w:rPr>
+          <w:rFonts w:ascii="Times New Roman" w:hAnsi="Times New Roman" w:cs="Times New Roman"/>
+          <w:color w:val="000000" w:themeColor="text1"/>
+          <w:sz w:val="24"/>
+          <w:szCs w:val="24"/>
+        </w:rPr>
+        <w:t xml:space="preserve"> collection</w:t>
+      </w:r>
+      <w:r>
+        <w:rPr>
+          <w:rFonts w:ascii="Times New Roman" w:hAnsi="Times New Roman" w:cs="Times New Roman"/>
+          <w:color w:val="000000" w:themeColor="text1"/>
+          <w:sz w:val="24"/>
+          <w:szCs w:val="24"/>
+        </w:rPr>
+        <w:t xml:space="preserve">, we have captured the early </w:t>
       </w:r>
       <w:r>
         <w:rPr>
@@ -794,7 +761,34 @@
           <w:sz w:val="24"/>
           <w:szCs w:val="24"/>
         </w:rPr>
-        <w:t xml:space="preserve">growth period of kelps (brown algae) and monitored the shift in dominant algae at the site from kelp-dominated to </w:t>
+        <w:t xml:space="preserve">growth period of kelps (brown algae) and monitored the shift in dominant algae at the site from </w:t>
+      </w:r>
+      <w:r>
+        <w:rPr>
+          <w:rFonts w:ascii="Times New Roman" w:hAnsi="Times New Roman" w:cs="Times New Roman"/>
+          <w:color w:val="000000" w:themeColor="text1"/>
+          <w:sz w:val="24"/>
+          <w:szCs w:val="24"/>
+        </w:rPr>
+        <w:t>kelps in the spring and early summer</w:t>
+      </w:r>
+      <w:r>
+        <w:rPr>
+          <w:rFonts w:ascii="Times New Roman" w:hAnsi="Times New Roman" w:cs="Times New Roman"/>
+          <w:color w:val="000000" w:themeColor="text1"/>
+          <w:sz w:val="24"/>
+          <w:szCs w:val="24"/>
+        </w:rPr>
+        <w:t xml:space="preserve"> to </w:t>
+      </w:r>
+      <w:r>
+        <w:rPr>
+          <w:rFonts w:ascii="Times New Roman" w:hAnsi="Times New Roman" w:cs="Times New Roman"/>
+          <w:color w:val="000000" w:themeColor="text1"/>
+          <w:sz w:val="24"/>
+          <w:szCs w:val="24"/>
+        </w:rPr>
+        <w:t xml:space="preserve">more stress-tolerant </w:t>
       </w:r>
       <w:r>
         <w:rPr>
@@ -813,7 +807,15 @@
           <w:sz w:val="24"/>
           <w:szCs w:val="24"/>
         </w:rPr>
-        <w:t xml:space="preserve"> (green algae) dominated through the summer months</w:t>
+        <w:t xml:space="preserve"> (green algae) through the summer </w:t>
+      </w:r>
+      <w:r>
+        <w:rPr>
+          <w:rFonts w:ascii="Times New Roman" w:hAnsi="Times New Roman" w:cs="Times New Roman"/>
+          <w:sz w:val="24"/>
+          <w:szCs w:val="24"/>
+        </w:rPr>
+        <w:t>and autumn</w:t>
       </w:r>
       <w:r>
         <w:rPr>
@@ -888,7 +890,7 @@
           <w:sz w:val="24"/>
           <w:szCs w:val="24"/>
         </w:rPr>
-        <w:t>Ne</w:t>
+        <w:t>Ner</w:t>
       </w:r>
       <w:r>
         <w:rPr>
@@ -898,7 +900,7 @@
           <w:sz w:val="24"/>
           <w:szCs w:val="24"/>
         </w:rPr>
-        <w:t>r</w:t>
+        <w:t>e</w:t>
       </w:r>
       <w:r>
         <w:rPr>
@@ -930,7 +932,47 @@
           <w:sz w:val="24"/>
           <w:szCs w:val="24"/>
         </w:rPr>
-        <w:t>leukatena</w:t>
+        <w:t>leu</w:t>
+      </w:r>
+      <w:r>
+        <w:rPr>
+          <w:rFonts w:ascii="Times New Roman" w:hAnsi="Times New Roman" w:cs="Times New Roman"/>
+          <w:i/>
+          <w:iCs/>
+          <w:sz w:val="24"/>
+          <w:szCs w:val="24"/>
+        </w:rPr>
+        <w:t>tk</w:t>
+      </w:r>
+      <w:r>
+        <w:rPr>
+          <w:rFonts w:ascii="Times New Roman" w:hAnsi="Times New Roman" w:cs="Times New Roman"/>
+          <w:i/>
+          <w:iCs/>
+          <w:sz w:val="24"/>
+          <w:szCs w:val="24"/>
+        </w:rPr>
+        <w:t>e</w:t>
+      </w:r>
+      <w:r>
+        <w:rPr>
+          <w:rFonts w:ascii="Times New Roman" w:hAnsi="Times New Roman" w:cs="Times New Roman"/>
+          <w:i/>
+          <w:iCs/>
+          <w:sz w:val="24"/>
+          <w:szCs w:val="24"/>
+        </w:rPr>
+        <w:t>a</w:t>
+      </w:r>
+      <w:r>
+        <w:rPr>
+          <w:rFonts w:ascii="Times New Roman" w:hAnsi="Times New Roman" w:cs="Times New Roman"/>
+          <w:i/>
+          <w:iCs/>
+          <w:sz w:val="24"/>
+          <w:szCs w:val="24"/>
+        </w:rPr>
+        <w:t>na</w:t>
       </w:r>
       <w:proofErr w:type="spellEnd"/>
       <w:r>
@@ -1012,7 +1054,7 @@
                           </pic:cNvPicPr>
                         </pic:nvPicPr>
                         <pic:blipFill>
-                          <a:blip r:embed="rId10" cstate="print">
+                          <a:blip r:embed="rId6" cstate="print">
                             <a:extLst>
                               <a:ext uri="{28A0092B-C50C-407E-A947-70E740481C1C}">
                                 <a14:useLocalDpi xmlns:a14="http://schemas.microsoft.com/office/drawing/2010/main" val="0"/>
@@ -1082,10 +1124,10 @@
               </wp:anchor>
             </w:drawing>
           </mc:Choice>
-          <mc:Fallback>
+          <mc:Fallback xmlns:a14="http://schemas.microsoft.com/office/drawing/2010/main" xmlns:pic="http://schemas.openxmlformats.org/drawingml/2006/picture" xmlns:a="http://schemas.openxmlformats.org/drawingml/2006/main">
             <w:pict>
-              <v:group w14:anchorId="53E2A554" id="Group 5" o:spid="_x0000_s1026" style="position:absolute;margin-left:0;margin-top:.25pt;width:299.4pt;height:299.4pt;z-index:251660288" coordsize="38023,38023" o:gfxdata="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">
-                <v:shapetype id="_x0000_t75" coordsize="21600,21600" o:spt="75" o:preferrelative="t" path="m@4@5l@4@11@9@11@9@5xe" filled="f" stroked="f">
+              <v:group id="Group 5" style="position:absolute;margin-left:0;margin-top:.25pt;width:299.4pt;height:299.4pt;z-index:251660288" coordsize="38023,38023" o:spid="_x0000_s1026" w14:anchorId="53E2A554" o:gfxdata="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">
+                <v:shapetype id="_x0000_t75" coordsize="21600,21600" filled="f" stroked="f" o:spt="75" o:preferrelative="t" path="m@4@5l@4@11@9@11@9@5xe">
                   <v:stroke joinstyle="miter"/>
                   <v:formulas>
                     <v:f eqn="if lineDrawn pixelLineWidth 0"/>
@@ -1101,13 +1143,13 @@
                     <v:f eqn="prod @7 21600 pixelHeight"/>
                     <v:f eqn="sum @10 21600 0"/>
                   </v:formulas>
-                  <v:path o:extrusionok="f" gradientshapeok="t" o:connecttype="rect"/>
+                  <v:path gradientshapeok="t" o:connecttype="rect" o:extrusionok="f"/>
                   <o:lock v:ext="edit" aspectratio="t"/>
                 </v:shapetype>
-                <v:shape id="Picture 3" o:spid="_x0000_s1027" type="#_x0000_t75" alt="A picture containing scatter chart&#10;&#10;Description automatically generated" style="position:absolute;width:38023;height:38023;visibility:visible;mso-wrap-style:square" o:gfxdata="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">
-                  <v:imagedata r:id="rId11" o:title="A picture containing scatter chart&#10;&#10;Description automatically generated"/>
+                <v:shape id="Picture 3" style="position:absolute;width:38023;height:38023;visibility:visible;mso-wrap-style:square" alt="A picture containing scatter chart&#10;&#10;Description automatically generated" o:spid="_x0000_s1027" type="#_x0000_t75" o:gfxdata="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">
+                  <v:imagedata o:title="A picture containing scatter chart&#10;&#10;Description automatically generated" r:id="rId11"/>
                 </v:shape>
-                <v:rect id="Rectangle 4" o:spid="_x0000_s1028" style="position:absolute;left:25831;top:10896;width:9602;height:6630;visibility:visible;mso-wrap-style:square;v-text-anchor:middle" o:gfxdata="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" fillcolor="white [3212]" strokecolor="white [3212]" strokeweight="1pt"/>
+                <v:rect id="Rectangle 4" style="position:absolute;left:25831;top:10896;width:9602;height:6630;visibility:visible;mso-wrap-style:square;v-text-anchor:middle" o:spid="_x0000_s1028" fillcolor="white [3212]" strokecolor="white [3212]" strokeweight="1pt" o:gfxdata="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"/>
               </v:group>
             </w:pict>
           </mc:Fallback>
@@ -1263,25 +1305,7 @@
           <w:sz w:val="24"/>
           <w:szCs w:val="24"/>
         </w:rPr>
-        <w:t>Volunteer</w:t>
-      </w:r>
-      <w:commentRangeStart w:id="2"/>
-      <w:r>
-        <w:rPr>
-          <w:rFonts w:ascii="Times New Roman" w:hAnsi="Times New Roman" w:cs="Times New Roman"/>
-          <w:b/>
-          <w:bCs/>
-          <w:sz w:val="24"/>
-          <w:szCs w:val="24"/>
-        </w:rPr>
-        <w:t xml:space="preserve">s </w:t>
-      </w:r>
-      <w:commentRangeEnd w:id="2"/>
-      <w:r>
-        <w:rPr>
-          <w:rStyle w:val="CommentReference"/>
-        </w:rPr>
-        <w:commentReference w:id="2"/>
+        <w:t xml:space="preserve">Volunteers </w:t>
       </w:r>
     </w:p>
     <w:p>
@@ -1477,20 +1501,21 @@
     </w:p>
     <w:p>
       <w:pPr>
-        <w:rPr>
-          <w:rFonts w:ascii="Times New Roman" w:hAnsi="Times New Roman" w:cs="Times New Roman"/>
-          <w:sz w:val="24"/>
-          <w:szCs w:val="24"/>
-        </w:rPr>
-      </w:pPr>
-    </w:p>
-    <w:p>
-      <w:pPr>
-        <w:rPr>
-          <w:b/>
-          <w:bCs/>
-        </w:rPr>
-      </w:pPr>
+        <w:jc w:val="both"/>
+        <w:rPr>
+          <w:rFonts w:ascii="Times New Roman" w:hAnsi="Times New Roman" w:cs="Times New Roman"/>
+          <w:sz w:val="24"/>
+          <w:szCs w:val="24"/>
+        </w:rPr>
+      </w:pPr>
+      <w:r>
+        <w:rPr>
+          <w:rFonts w:ascii="Times New Roman" w:hAnsi="Times New Roman" w:cs="Times New Roman"/>
+          <w:sz w:val="24"/>
+          <w:szCs w:val="24"/>
+        </w:rPr>
+        <w:t>Helena Tremblay</w:t>
+      </w:r>
     </w:p>
     <w:sectPr>
       <w:pgSz w:w="12240" w:h="15840"/>
@@ -1500,91 +1525,6 @@
     </w:sectPr>
   </w:body>
 </w:document>
-</file>
-
-<file path=word/comments.xml><?xml version="1.0" encoding="utf-8"?>
-<w:comments xmlns:wpc="http://schemas.microsoft.com/office/word/2010/wordprocessingCanvas" xmlns:cx="http://schemas.microsoft.com/office/drawing/2014/chartex" xmlns:cx1="http://schemas.microsoft.com/office/drawing/2015/9/8/chartex" xmlns:cx2="http://schemas.microsoft.com/office/drawing/2015/10/21/chartex" xmlns:cx3="http://schemas.microsoft.com/office/drawing/2016/5/9/chartex" xmlns:cx4="http://schemas.microsoft.com/office/drawing/2016/5/10/chartex" xmlns:cx5="http://schemas.microsoft.com/office/drawing/2016/5/11/chartex" xmlns:cx6="http://schemas.microsoft.com/office/drawing/2016/5/12/chartex" xmlns:cx7="http://schemas.microsoft.com/office/drawing/2016/5/13/chartex" xmlns:cx8="http://schemas.microsoft.com/office/drawing/2016/5/14/chartex" xmlns:mc="http://schemas.openxmlformats.org/markup-compatibility/2006" xmlns:aink="http://schemas.microsoft.com/office/drawing/2016/ink" xmlns:am3d="http://schemas.microsoft.com/office/drawing/2017/model3d" xmlns:o="urn:schemas-microsoft-com:office:office" xmlns:oel="http://schemas.microsoft.com/office/2019/extlst" xmlns:r="http://schemas.openxmlformats.org/officeDocument/2006/relationships" xmlns:m="http://schemas.openxmlformats.org/officeDocument/2006/math" xmlns:v="urn:schemas-microsoft-com:vml" xmlns:wp14="http://schemas.microsoft.com/office/word/2010/wordprocessingDrawing" xmlns:wp="http://schemas.openxmlformats.org/drawingml/2006/wordprocessingDrawing" xmlns:w10="urn:schemas-microsoft-com:office:word" xmlns:w="http://schemas.openxmlformats.org/wordprocessingml/2006/main" xmlns:w14="http://schemas.microsoft.com/office/word/2010/wordml" xmlns:w15="http://schemas.microsoft.com/office/word/2012/wordml" xmlns:w16cex="http://schemas.microsoft.com/office/word/2018/wordml/cex" xmlns:w16cid="http://schemas.microsoft.com/office/word/2016/wordml/cid" xmlns:w16="http://schemas.microsoft.com/office/word/2018/wordml" xmlns:w16sdtdh="http://schemas.microsoft.com/office/word/2020/wordml/sdtdatahash" xmlns:w16se="http://schemas.microsoft.com/office/word/2015/wordml/symex" xmlns:wpg="http://schemas.microsoft.com/office/word/2010/wordprocessingGroup" xmlns:wpi="http://schemas.microsoft.com/office/word/2010/wordprocessingInk" xmlns:wne="http://schemas.microsoft.com/office/word/2006/wordml" xmlns:wps="http://schemas.microsoft.com/office/word/2010/wordprocessingShape" mc:Ignorable="w14 w15 w16se w16cid w16 w16cex w16sdtdh wp14">
-  <w:comment w:id="0" w:author="Siobhan Schenk" w:date="2022-10-18T22:08:00Z" w:initials="SS">
-    <w:p>
-      <w:pPr>
-        <w:pStyle w:val="CommentText"/>
-      </w:pPr>
-      <w:r>
-        <w:rPr>
-          <w:rStyle w:val="CommentReference"/>
-        </w:rPr>
-        <w:annotationRef/>
-      </w:r>
-      <w:r>
-        <w:t>This is the BC parf abstract right now. I think it's a good starting point</w:t>
-      </w:r>
-    </w:p>
-  </w:comment>
-  <w:comment w:id="1" w:author="Siobhan Schenk" w:date="2022-10-18T22:09:00Z" w:initials="SS">
-    <w:p>
-      <w:pPr>
-        <w:pStyle w:val="CommentText"/>
-      </w:pPr>
-      <w:r>
-        <w:rPr>
-          <w:rStyle w:val="CommentReference"/>
-        </w:rPr>
-        <w:annotationRef/>
-      </w:r>
-      <w:r>
-        <w:t>I just did alphabetical order for our names</w:t>
-      </w:r>
-    </w:p>
-  </w:comment>
-  <w:comment w:id="2" w:author="Siobhan Schenk" w:date="2022-10-18T22:10:00Z" w:initials="SS">
-    <w:p>
-      <w:pPr>
-        <w:pStyle w:val="CommentText"/>
-      </w:pPr>
-      <w:r>
-        <w:rPr>
-          <w:rStyle w:val="CommentReference"/>
-        </w:rPr>
-        <w:annotationRef/>
-      </w:r>
-      <w:r>
-        <w:t>I think this part is pretty important</w:t>
-      </w:r>
-    </w:p>
-  </w:comment>
-</w:comments>
-</file>
-
-<file path=word/commentsExtended.xml><?xml version="1.0" encoding="utf-8"?>
-<w15:commentsEx xmlns:wpc="http://schemas.microsoft.com/office/word/2010/wordprocessingCanvas" xmlns:cx="http://schemas.microsoft.com/office/drawing/2014/chartex" xmlns:cx1="http://schemas.microsoft.com/office/drawing/2015/9/8/chartex" xmlns:cx2="http://schemas.microsoft.com/office/drawing/2015/10/21/chartex" xmlns:cx3="http://schemas.microsoft.com/office/drawing/2016/5/9/chartex" xmlns:cx4="http://schemas.microsoft.com/office/drawing/2016/5/10/chartex" xmlns:cx5="http://schemas.microsoft.com/office/drawing/2016/5/11/chartex" xmlns:cx6="http://schemas.microsoft.com/office/drawing/2016/5/12/chartex" xmlns:cx7="http://schemas.microsoft.com/office/drawing/2016/5/13/chartex" xmlns:cx8="http://schemas.microsoft.com/office/drawing/2016/5/14/chartex" xmlns:mc="http://schemas.openxmlformats.org/markup-compatibility/2006" xmlns:aink="http://schemas.microsoft.com/office/drawing/2016/ink" xmlns:am3d="http://schemas.microsoft.com/office/drawing/2017/model3d" xmlns:o="urn:schemas-microsoft-com:office:office" xmlns:oel="http://schemas.microsoft.com/office/2019/extlst" xmlns:r="http://schemas.openxmlformats.org/officeDocument/2006/relationships" xmlns:m="http://schemas.openxmlformats.org/officeDocument/2006/math" xmlns:v="urn:schemas-microsoft-com:vml" xmlns:wp14="http://schemas.microsoft.com/office/word/2010/wordprocessingDrawing" xmlns:wp="http://schemas.openxmlformats.org/drawingml/2006/wordprocessingDrawing" xmlns:w10="urn:schemas-microsoft-com:office:word" xmlns:w="http://schemas.openxmlformats.org/wordprocessingml/2006/main" xmlns:w14="http://schemas.microsoft.com/office/word/2010/wordml" xmlns:w15="http://schemas.microsoft.com/office/word/2012/wordml" xmlns:w16cex="http://schemas.microsoft.com/office/word/2018/wordml/cex" xmlns:w16cid="http://schemas.microsoft.com/office/word/2016/wordml/cid" xmlns:w16="http://schemas.microsoft.com/office/word/2018/wordml" xmlns:w16sdtdh="http://schemas.microsoft.com/office/word/2020/wordml/sdtdatahash" xmlns:w16se="http://schemas.microsoft.com/office/word/2015/wordml/symex" xmlns:wpg="http://schemas.microsoft.com/office/word/2010/wordprocessingGroup" xmlns:wpi="http://schemas.microsoft.com/office/word/2010/wordprocessingInk" xmlns:wne="http://schemas.microsoft.com/office/word/2006/wordml" xmlns:wps="http://schemas.microsoft.com/office/word/2010/wordprocessingShape" mc:Ignorable="w14 w15 w16se w16cid w16 w16cex w16sdtdh wp14">
-  <w15:commentEx w15:paraId="392E85BA" w15:done="0"/>
-  <w15:commentEx w15:paraId="2478A046" w15:done="0"/>
-  <w15:commentEx w15:paraId="51D28BFD" w15:done="0"/>
-</w15:commentsEx>
-</file>
-
-<file path=word/commentsExtensible.xml><?xml version="1.0" encoding="utf-8"?>
-<w16cex:commentsExtensible xmlns:wpc="http://schemas.microsoft.com/office/word/2010/wordprocessingCanvas" xmlns:cx="http://schemas.microsoft.com/office/drawing/2014/chartex" xmlns:cx1="http://schemas.microsoft.com/office/drawing/2015/9/8/chartex" xmlns:cx2="http://schemas.microsoft.com/office/drawing/2015/10/21/chartex" xmlns:cx3="http://schemas.microsoft.com/office/drawing/2016/5/9/chartex" xmlns:cx4="http://schemas.microsoft.com/office/drawing/2016/5/10/chartex" xmlns:cx5="http://schemas.microsoft.com/office/drawing/2016/5/11/chartex" xmlns:cx6="http://schemas.microsoft.com/office/drawing/2016/5/12/chartex" xmlns:cx7="http://schemas.microsoft.com/office/drawing/2016/5/13/chartex" xmlns:cx8="http://schemas.microsoft.com/office/drawing/2016/5/14/chartex" xmlns:mc="http://schemas.openxmlformats.org/markup-compatibility/2006" xmlns:aink="http://schemas.microsoft.com/office/drawing/2016/ink" xmlns:am3d="http://schemas.microsoft.com/office/drawing/2017/model3d" xmlns:o="urn:schemas-microsoft-com:office:office" xmlns:oel="http://schemas.microsoft.com/office/2019/extlst" xmlns:r="http://schemas.openxmlformats.org/officeDocument/2006/relationships" xmlns:m="http://schemas.openxmlformats.org/officeDocument/2006/math" xmlns:v="urn:schemas-microsoft-com:vml" xmlns:wp14="http://schemas.microsoft.com/office/word/2010/wordprocessingDrawing" xmlns:wp="http://schemas.openxmlformats.org/drawingml/2006/wordprocessingDrawing" xmlns:w10="urn:schemas-microsoft-com:office:word" xmlns:w="http://schemas.openxmlformats.org/wordprocessingml/2006/main" xmlns:w14="http://schemas.microsoft.com/office/word/2010/wordml" xmlns:w15="http://schemas.microsoft.com/office/word/2012/wordml" xmlns:w16cex="http://schemas.microsoft.com/office/word/2018/wordml/cex" xmlns:w16cid="http://schemas.microsoft.com/office/word/2016/wordml/cid" xmlns:w16="http://schemas.microsoft.com/office/word/2018/wordml" xmlns:w16sdtdh="http://schemas.microsoft.com/office/word/2020/wordml/sdtdatahash" xmlns:w16se="http://schemas.microsoft.com/office/word/2015/wordml/symex" xmlns:wpg="http://schemas.microsoft.com/office/word/2010/wordprocessingGroup" xmlns:wpi="http://schemas.microsoft.com/office/word/2010/wordprocessingInk" xmlns:wne="http://schemas.microsoft.com/office/word/2006/wordml" xmlns:wps="http://schemas.microsoft.com/office/word/2010/wordprocessingShape" mc:Ignorable="w14 w15 w16se w16cid w16 w16cex w16sdtdh wp14">
-  <w16cex:commentExtensible w16cex:durableId="26F9A252" w16cex:dateUtc="2022-10-19T05:08:00Z"/>
-  <w16cex:commentExtensible w16cex:durableId="26F9A296" w16cex:dateUtc="2022-10-19T05:09:00Z"/>
-  <w16cex:commentExtensible w16cex:durableId="26F9A2D8" w16cex:dateUtc="2022-10-19T05:10:00Z"/>
-</w16cex:commentsExtensible>
-</file>
-
-<file path=word/commentsIds.xml><?xml version="1.0" encoding="utf-8"?>
-<w16cid:commentsIds xmlns:wpc="http://schemas.microsoft.com/office/word/2010/wordprocessingCanvas" xmlns:cx="http://schemas.microsoft.com/office/drawing/2014/chartex" xmlns:cx1="http://schemas.microsoft.com/office/drawing/2015/9/8/chartex" xmlns:cx2="http://schemas.microsoft.com/office/drawing/2015/10/21/chartex" xmlns:cx3="http://schemas.microsoft.com/office/drawing/2016/5/9/chartex" xmlns:cx4="http://schemas.microsoft.com/office/drawing/2016/5/10/chartex" xmlns:cx5="http://schemas.microsoft.com/office/drawing/2016/5/11/chartex" xmlns:cx6="http://schemas.microsoft.com/office/drawing/2016/5/12/chartex" xmlns:cx7="http://schemas.microsoft.com/office/drawing/2016/5/13/chartex" xmlns:cx8="http://schemas.microsoft.com/office/drawing/2016/5/14/chartex" xmlns:mc="http://schemas.openxmlformats.org/markup-compatibility/2006" xmlns:aink="http://schemas.microsoft.com/office/drawing/2016/ink" xmlns:am3d="http://schemas.microsoft.com/office/drawing/2017/model3d" xmlns:o="urn:schemas-microsoft-com:office:office" xmlns:oel="http://schemas.microsoft.com/office/2019/extlst" xmlns:r="http://schemas.openxmlformats.org/officeDocument/2006/relationships" xmlns:m="http://schemas.openxmlformats.org/officeDocument/2006/math" xmlns:v="urn:schemas-microsoft-com:vml" xmlns:wp14="http://schemas.microsoft.com/office/word/2010/wordprocessingDrawing" xmlns:wp="http://schemas.openxmlformats.org/drawingml/2006/wordprocessingDrawing" xmlns:w10="urn:schemas-microsoft-com:office:word" xmlns:w="http://schemas.openxmlformats.org/wordprocessingml/2006/main" xmlns:w14="http://schemas.microsoft.com/office/word/2010/wordml" xmlns:w15="http://schemas.microsoft.com/office/word/2012/wordml" xmlns:w16cex="http://schemas.microsoft.com/office/word/2018/wordml/cex" xmlns:w16cid="http://schemas.microsoft.com/office/word/2016/wordml/cid" xmlns:w16="http://schemas.microsoft.com/office/word/2018/wordml" xmlns:w16sdtdh="http://schemas.microsoft.com/office/word/2020/wordml/sdtdatahash" xmlns:w16se="http://schemas.microsoft.com/office/word/2015/wordml/symex" xmlns:wpg="http://schemas.microsoft.com/office/word/2010/wordprocessingGroup" xmlns:wpi="http://schemas.microsoft.com/office/word/2010/wordprocessingInk" xmlns:wne="http://schemas.microsoft.com/office/word/2006/wordml" xmlns:wps="http://schemas.microsoft.com/office/word/2010/wordprocessingShape" mc:Ignorable="w14 w15 w16se w16cid w16 w16cex w16sdtdh wp14">
-  <w16cid:commentId w16cid:paraId="392E85BA" w16cid:durableId="26F9A252"/>
-  <w16cid:commentId w16cid:paraId="2478A046" w16cid:durableId="26F9A296"/>
-  <w16cid:commentId w16cid:paraId="51D28BFD" w16cid:durableId="26F9A2D8"/>
-</w16cid:commentsIds>
-</file>
-
-<file path=word/people.xml><?xml version="1.0" encoding="utf-8"?>
-<w15:people xmlns:wpc="http://schemas.microsoft.com/office/word/2010/wordprocessingCanvas" xmlns:cx="http://schemas.microsoft.com/office/drawing/2014/chartex" xmlns:cx1="http://schemas.microsoft.com/office/drawing/2015/9/8/chartex" xmlns:cx2="http://schemas.microsoft.com/office/drawing/2015/10/21/chartex" xmlns:cx3="http://schemas.microsoft.com/office/drawing/2016/5/9/chartex" xmlns:cx4="http://schemas.microsoft.com/office/drawing/2016/5/10/chartex" xmlns:cx5="http://schemas.microsoft.com/office/drawing/2016/5/11/chartex" xmlns:cx6="http://schemas.microsoft.com/office/drawing/2016/5/12/chartex" xmlns:cx7="http://schemas.microsoft.com/office/drawing/2016/5/13/chartex" xmlns:cx8="http://schemas.microsoft.com/office/drawing/2016/5/14/chartex" xmlns:mc="http://schemas.openxmlformats.org/markup-compatibility/2006" xmlns:aink="http://schemas.microsoft.com/office/drawing/2016/ink" xmlns:am3d="http://schemas.microsoft.com/office/drawing/2017/model3d" xmlns:o="urn:schemas-microsoft-com:office:office" xmlns:oel="http://schemas.microsoft.com/office/2019/extlst" xmlns:r="http://schemas.openxmlformats.org/officeDocument/2006/relationships" xmlns:m="http://schemas.openxmlformats.org/officeDocument/2006/math" xmlns:v="urn:schemas-microsoft-com:vml" xmlns:wp14="http://schemas.microsoft.com/office/word/2010/wordprocessingDrawing" xmlns:wp="http://schemas.openxmlformats.org/drawingml/2006/wordprocessingDrawing" xmlns:w10="urn:schemas-microsoft-com:office:word" xmlns:w="http://schemas.openxmlformats.org/wordprocessingml/2006/main" xmlns:w14="http://schemas.microsoft.com/office/word/2010/wordml" xmlns:w15="http://schemas.microsoft.com/office/word/2012/wordml" xmlns:w16cex="http://schemas.microsoft.com/office/word/2018/wordml/cex" xmlns:w16cid="http://schemas.microsoft.com/office/word/2016/wordml/cid" xmlns:w16="http://schemas.microsoft.com/office/word/2018/wordml" xmlns:w16sdtdh="http://schemas.microsoft.com/office/word/2020/wordml/sdtdatahash" xmlns:w16se="http://schemas.microsoft.com/office/word/2015/wordml/symex" xmlns:wpg="http://schemas.microsoft.com/office/word/2010/wordprocessingGroup" xmlns:wpi="http://schemas.microsoft.com/office/word/2010/wordprocessingInk" xmlns:wne="http://schemas.microsoft.com/office/word/2006/wordml" xmlns:wps="http://schemas.microsoft.com/office/word/2010/wordprocessingShape" mc:Ignorable="w14 w15 w16se w16cid w16 w16cex w16sdtdh wp14">
-  <w15:person w15:author="Siobhan Schenk">
-    <w15:presenceInfo w15:providerId="Windows Live" w15:userId="b6cb9a979d7637b7"/>
-  </w15:person>
-</w15:people>
 </file>
 
 <file path=word/styles.xml><?xml version="1.0" encoding="utf-8"?>

</xml_diff>